<commit_message>
small changes to pythonanywhere document
</commit_message>
<xml_diff>
--- a/pythonanywhere_link.docx
+++ b/pythonanywhere_link.docx
@@ -163,7 +163,36 @@
           <w:sz w:val="24"/>
           <w:szCs w:val="24"/>
         </w:rPr>
-        <w:t xml:space="preserve"> work fine. All operations are working as expected on the localhost. For verification, the github repository contains the initdb.sql file which creates the database and table.</w:t>
+        <w:t xml:space="preserve"> </w:t>
+      </w:r>
+      <w:r>
+        <w:rPr>
+          <w:sz w:val="24"/>
+          <w:szCs w:val="24"/>
+        </w:rPr>
+        <w:t xml:space="preserve">both </w:t>
+      </w:r>
+      <w:r>
+        <w:rPr>
+          <w:sz w:val="24"/>
+          <w:szCs w:val="24"/>
+        </w:rPr>
+        <w:t xml:space="preserve">work fine. </w:t>
+      </w:r>
+    </w:p>
+    <w:p>
+      <w:pPr>
+        <w:rPr>
+          <w:sz w:val="24"/>
+          <w:szCs w:val="24"/>
+        </w:rPr>
+      </w:pPr>
+      <w:r>
+        <w:rPr>
+          <w:sz w:val="24"/>
+          <w:szCs w:val="24"/>
+        </w:rPr>
+        <w:t>All operations are working as expected on the localhost. For verification, the github repository contains the initdb.sql file which creates the database and table.</w:t>
       </w:r>
     </w:p>
     <w:sectPr>

</xml_diff>